<commit_message>
proto-1 add font and size
</commit_message>
<xml_diff>
--- a/templates/New_Template.docx
+++ b/templates/New_Template.docx
@@ -125,23 +125,13 @@
                 <w:szCs w:val="18"/>
               </w:rPr>
             </w:pPr>
-            <w:proofErr w:type="spellStart"/>
             <w:r>
               <w:rPr>
                 <w:rFonts w:ascii="Gordita Light" w:hAnsi="Gordita Light"/>
                 <w:sz w:val="18"/>
                 <w:szCs w:val="18"/>
               </w:rPr>
-              <w:t>Progrés</w:t>
-            </w:r>
-            <w:proofErr w:type="spellEnd"/>
-            <w:r>
-              <w:rPr>
-                <w:rFonts w:ascii="Gordita Light" w:hAnsi="Gordita Light"/>
-                <w:sz w:val="18"/>
-                <w:szCs w:val="18"/>
-              </w:rPr>
-              <w:t>, 4 – 6</w:t>
+              <w:t>Progrés, 4 – 6</w:t>
             </w:r>
           </w:p>
           <w:p>
@@ -614,6 +604,7 @@
                 <w:color w:val="4F83BE"/>
                 <w:sz w:val="18"/>
                 <w:szCs w:val="18"/>
+                <w:lang w:val="es-ES"/>
                 <w14:textFill>
                   <w14:solidFill>
                     <w14:srgbClr w14:val="4F83BE">
@@ -1321,6 +1312,7 @@
                 <w:color w:val="4F83BE"/>
                 <w:sz w:val="18"/>
                 <w:szCs w:val="18"/>
+                <w:lang w:val="es-ES"/>
                 <w14:textFill>
                   <w14:solidFill>
                     <w14:srgbClr w14:val="4F83BE">
@@ -1420,6 +1412,129 @@
                 <w:lang w:val="es-ES"/>
               </w:rPr>
               <w:t xml:space="preserve">       </w:t>
+            </w:r>
+            <w:r>
+              <w:rPr>
+                <w:rFonts w:ascii="Gordita Light" w:hAnsi="Gordita Light" w:cs="GorditaLight"/>
+                <w:b/>
+                <w:bCs/>
+                <w:i/>
+                <w:iCs/>
+                <w:color w:val="4F83BE"/>
+                <w:sz w:val="18"/>
+                <w:szCs w:val="18"/>
+                <w:lang w:val="es-ES"/>
+                <w14:textFill>
+                  <w14:solidFill>
+                    <w14:srgbClr w14:val="4F83BE">
+                      <w14:tint w14:val="66000"/>
+                      <w14:satMod w14:val="160000"/>
+                      <w14:tint w14:val="66000"/>
+                      <w14:satMod w14:val="160000"/>
+                    </w14:srgbClr>
+                  </w14:solidFill>
+                </w14:textFill>
+              </w:rPr>
+              <w:t>Light source</w:t>
+            </w:r>
+          </w:p>
+        </w:tc>
+        <w:tc>
+          <w:tcPr>
+            <w:tcW w:w="5091" w:type="dxa"/>
+          </w:tcPr>
+          <w:p>
+            <w:pPr>
+              <w:rPr>
+                <w:rFonts w:ascii="Gordita Light" w:hAnsi="Gordita Light" w:cs="GorditaLight"/>
+                <w:color w:val="4F83BE"/>
+                <w:lang w:val="es-ES"/>
+              </w:rPr>
+            </w:pPr>
+            <w:r>
+              <w:rPr>
+                <w:rFonts w:ascii="Gordita Light" w:hAnsi="Gordita Light"/>
+                <w:sz w:val="18"/>
+                <w:szCs w:val="18"/>
+              </w:rPr>
+              <w:t>[TEXT8]</w:t>
+            </w:r>
+          </w:p>
+        </w:tc>
+      </w:tr>
+      <w:tr>
+        <w:trPr>
+          <w:gridAfter w:val="1"/>
+          <w:wAfter w:w="5091" w:type="dxa"/>
+        </w:trPr>
+        <w:tc>
+          <w:tcPr>
+            <w:tcW w:w="3539" w:type="dxa"/>
+          </w:tcPr>
+          <w:p>
+            <w:pPr>
+              <w:rPr>
+                <w:rFonts w:ascii="Gordita Light" w:hAnsi="Gordita Light" w:cs="GorditaLight"/>
+                <w:color w:val="4F83BE"/>
+                <w:lang w:val="es-ES"/>
+              </w:rPr>
+            </w:pPr>
+          </w:p>
+          <w:p>
+            <w:pPr>
+              <w:rPr>
+                <w:rFonts w:ascii="Gordita Light" w:hAnsi="Gordita Light" w:cs="GorditaLight"/>
+                <w:color w:val="4F83BE"/>
+                <w:lang w:val="es-ES"/>
+              </w:rPr>
+            </w:pPr>
+          </w:p>
+        </w:tc>
+      </w:tr>
+      <w:tr>
+        <w:tc>
+          <w:tcPr>
+            <w:tcW w:w="3539" w:type="dxa"/>
+          </w:tcPr>
+          <w:p>
+            <w:pPr>
+              <w:rPr>
+                <w:rFonts w:ascii="Gordita Light" w:hAnsi="Gordita Light" w:cs="GorditaLight"/>
+                <w:color w:val="4F83BE"/>
+                <w:sz w:val="18"/>
+                <w:szCs w:val="18"/>
+                <w:lang w:val="es-ES"/>
+              </w:rPr>
+            </w:pPr>
+            <w:r>
+              <w:rPr>
+                <w:rFonts w:ascii="Gordita Light" w:hAnsi="Gordita Light" w:cs="GorditaLight"/>
+                <w:color w:val="4F83BE"/>
+                <w:sz w:val="18"/>
+                <w:szCs w:val="18"/>
+                <w:lang w:val="es-ES"/>
+              </w:rPr>
+              <w:lastRenderedPageBreak/>
+              <w:t xml:space="preserve">        Voltaje nominal:</w:t>
+            </w:r>
+          </w:p>
+          <w:p>
+            <w:pPr>
+              <w:rPr>
+                <w:rFonts w:ascii="Gordita Light" w:hAnsi="Gordita Light" w:cs="GorditaLight"/>
+                <w:color w:val="4F83BE"/>
+                <w:lang w:val="es-ES"/>
+              </w:rPr>
+            </w:pPr>
+            <w:r>
+              <w:rPr>
+                <w:rFonts w:ascii="Gordita Light" w:hAnsi="Gordita Light" w:cs="GorditaLight"/>
+                <w:color w:val="4F83BE"/>
+                <w:sz w:val="18"/>
+                <w:szCs w:val="18"/>
+                <w:lang w:val="es-ES"/>
+              </w:rPr>
+              <w:t xml:space="preserve">        </w:t>
             </w:r>
             <w:r>
               <w:rPr>
@@ -1442,7 +1557,7 @@
                   </w14:solidFill>
                 </w14:textFill>
               </w:rPr>
-              <w:t>Light source</w:t>
+              <w:t>Nominal voltage</w:t>
             </w:r>
           </w:p>
         </w:tc>
@@ -1464,7 +1579,7 @@
                 <w:sz w:val="18"/>
                 <w:szCs w:val="18"/>
               </w:rPr>
-              <w:t>[TEXT8]</w:t>
+              <w:t>[TEXT9]</w:t>
             </w:r>
           </w:p>
         </w:tc>
@@ -1487,15 +1602,6 @@
               </w:rPr>
             </w:pPr>
           </w:p>
-          <w:p>
-            <w:pPr>
-              <w:rPr>
-                <w:rFonts w:ascii="Gordita Light" w:hAnsi="Gordita Light" w:cs="GorditaLight"/>
-                <w:color w:val="4F83BE"/>
-                <w:lang w:val="es-ES"/>
-              </w:rPr>
-            </w:pPr>
-          </w:p>
         </w:tc>
       </w:tr>
       <w:tr>
@@ -1521,8 +1627,7 @@
                 <w:szCs w:val="18"/>
                 <w:lang w:val="es-ES"/>
               </w:rPr>
-              <w:lastRenderedPageBreak/>
-              <w:t xml:space="preserve">        Voltaje nominal:</w:t>
+              <w:t xml:space="preserve">        Potencia:</w:t>
             </w:r>
           </w:p>
           <w:p>
@@ -1564,7 +1669,7 @@
                   </w14:solidFill>
                 </w14:textFill>
               </w:rPr>
-              <w:t>Nominal voltage</w:t>
+              <w:t>Power</w:t>
             </w:r>
           </w:p>
         </w:tc>
@@ -1586,7 +1691,7 @@
                 <w:sz w:val="18"/>
                 <w:szCs w:val="18"/>
               </w:rPr>
-              <w:t>[TEXT9]</w:t>
+              <w:t>[TEXT10]</w:t>
             </w:r>
           </w:p>
         </w:tc>
@@ -1634,7 +1739,7 @@
                 <w:szCs w:val="18"/>
                 <w:lang w:val="es-ES"/>
               </w:rPr>
-              <w:t xml:space="preserve">        Potencia:</w:t>
+              <w:t xml:space="preserve">        Frecuencia:</w:t>
             </w:r>
           </w:p>
           <w:p>
@@ -1676,7 +1781,7 @@
                   </w14:solidFill>
                 </w14:textFill>
               </w:rPr>
-              <w:t>Power</w:t>
+              <w:t>Frequency</w:t>
             </w:r>
           </w:p>
         </w:tc>
@@ -1698,7 +1803,7 @@
                 <w:sz w:val="18"/>
                 <w:szCs w:val="18"/>
               </w:rPr>
-              <w:t>[TEXT10]</w:t>
+              <w:t>[TEXT11]</w:t>
             </w:r>
           </w:p>
         </w:tc>
@@ -1746,7 +1851,7 @@
                 <w:szCs w:val="18"/>
                 <w:lang w:val="es-ES"/>
               </w:rPr>
-              <w:t xml:space="preserve">        Frecuencia:</w:t>
+              <w:t xml:space="preserve">        Corriente/Tensión fuente de luz:</w:t>
             </w:r>
           </w:p>
           <w:p>
@@ -1788,7 +1893,7 @@
                   </w14:solidFill>
                 </w14:textFill>
               </w:rPr>
-              <w:t>Frequency</w:t>
+              <w:t>Light source current/voltage</w:t>
             </w:r>
           </w:p>
         </w:tc>
@@ -1810,7 +1915,7 @@
                 <w:sz w:val="18"/>
                 <w:szCs w:val="18"/>
               </w:rPr>
-              <w:t>[TEXT11]</w:t>
+              <w:t>[TEXT12]</w:t>
             </w:r>
           </w:p>
         </w:tc>
@@ -1858,7 +1963,7 @@
                 <w:szCs w:val="18"/>
                 <w:lang w:val="es-ES"/>
               </w:rPr>
-              <w:t xml:space="preserve">        Corriente/Tensión fuente de luz:</w:t>
+              <w:t xml:space="preserve">        Aplicación:</w:t>
             </w:r>
           </w:p>
           <w:p>
@@ -1900,7 +2005,7 @@
                   </w14:solidFill>
                 </w14:textFill>
               </w:rPr>
-              <w:t>Light source current/voltage</w:t>
+              <w:t>Application</w:t>
             </w:r>
           </w:p>
         </w:tc>
@@ -1922,7 +2027,7 @@
                 <w:sz w:val="18"/>
                 <w:szCs w:val="18"/>
               </w:rPr>
-              <w:t>[TEXT12]</w:t>
+              <w:t>[TEXT13]</w:t>
             </w:r>
           </w:p>
         </w:tc>
@@ -1931,6 +2036,7 @@
         <w:trPr>
           <w:gridAfter w:val="1"/>
           <w:wAfter w:w="5091" w:type="dxa"/>
+          <w:trHeight w:val="345"/>
         </w:trPr>
         <w:tc>
           <w:tcPr>
@@ -1970,7 +2076,7 @@
                 <w:szCs w:val="18"/>
                 <w:lang w:val="es-ES"/>
               </w:rPr>
-              <w:t xml:space="preserve">        Aplicación:</w:t>
+              <w:t>MODELOS DE EXTENSIÓN:</w:t>
             </w:r>
           </w:p>
           <w:p>
@@ -1982,6 +2088,85 @@
               </w:rPr>
             </w:pPr>
             <w:r>
+              <w:rPr>
+                <w:rFonts w:ascii="Gordita Light" w:hAnsi="Gordita Light" w:cs="GorditaLight"/>
+                <w:b/>
+                <w:bCs/>
+                <w:i/>
+                <w:iCs/>
+                <w:color w:val="4F83BE"/>
+                <w:sz w:val="18"/>
+                <w:szCs w:val="18"/>
+                <w:lang w:val="es-ES"/>
+                <w14:textFill>
+                  <w14:solidFill>
+                    <w14:srgbClr w14:val="4F83BE">
+                      <w14:tint w14:val="66000"/>
+                      <w14:satMod w14:val="160000"/>
+                      <w14:tint w14:val="66000"/>
+                      <w14:satMod w14:val="160000"/>
+                    </w14:srgbClr>
+                  </w14:solidFill>
+                </w14:textFill>
+              </w:rPr>
+              <w:t>EXTENSION MODELS</w:t>
+            </w:r>
+          </w:p>
+        </w:tc>
+        <w:tc>
+          <w:tcPr>
+            <w:tcW w:w="5091" w:type="dxa"/>
+          </w:tcPr>
+          <w:p>
+            <w:pPr>
+              <w:rPr>
+                <w:rFonts w:ascii="Gordita Light" w:hAnsi="Gordita Light" w:cs="GorditaLight"/>
+                <w:color w:val="4F83BE"/>
+                <w:lang w:val="es-ES"/>
+              </w:rPr>
+            </w:pPr>
+            <w:r>
+              <w:rPr>
+                <w:rFonts w:ascii="Gordita Light" w:hAnsi="Gordita Light"/>
+                <w:sz w:val="18"/>
+                <w:szCs w:val="18"/>
+              </w:rPr>
+              <w:t>[TEXT14]</w:t>
+            </w:r>
+          </w:p>
+        </w:tc>
+      </w:tr>
+      <w:tr>
+        <w:trPr>
+          <w:gridAfter w:val="1"/>
+          <w:wAfter w:w="5091" w:type="dxa"/>
+          <w:trHeight w:val="387"/>
+        </w:trPr>
+        <w:tc>
+          <w:tcPr>
+            <w:tcW w:w="3539" w:type="dxa"/>
+          </w:tcPr>
+          <w:p>
+            <w:pPr>
+              <w:rPr>
+                <w:rFonts w:ascii="Gordita Light" w:hAnsi="Gordita Light" w:cs="GorditaLight"/>
+                <w:color w:val="4F83BE"/>
+                <w:lang w:val="es-ES"/>
+              </w:rPr>
+            </w:pPr>
+          </w:p>
+        </w:tc>
+      </w:tr>
+      <w:tr>
+        <w:trPr>
+          <w:trHeight w:val="117"/>
+        </w:trPr>
+        <w:tc>
+          <w:tcPr>
+            <w:tcW w:w="3539" w:type="dxa"/>
+          </w:tcPr>
+          <w:p>
+            <w:pPr>
               <w:rPr>
                 <w:rFonts w:ascii="Gordita Light" w:hAnsi="Gordita Light" w:cs="GorditaLight"/>
                 <w:color w:val="4F83BE"/>
@@ -1989,8 +2174,26 @@
                 <w:szCs w:val="18"/>
                 <w:lang w:val="es-ES"/>
               </w:rPr>
-              <w:t xml:space="preserve">        </w:t>
+            </w:pPr>
+            <w:r>
+              <w:rPr>
+                <w:rFonts w:ascii="Gordita Light" w:hAnsi="Gordita Light" w:cs="GorditaLight"/>
+                <w:color w:val="4F83BE"/>
+                <w:sz w:val="18"/>
+                <w:szCs w:val="18"/>
+                <w:lang w:val="es-ES"/>
+              </w:rPr>
+              <w:t>ENSAYOS REALIZADOS:</w:t>
             </w:r>
+          </w:p>
+          <w:p>
+            <w:pPr>
+              <w:rPr>
+                <w:rFonts w:ascii="Gordita Light" w:hAnsi="Gordita Light" w:cs="GorditaLight"/>
+                <w:color w:val="4F83BE"/>
+                <w:lang w:val="es-ES"/>
+              </w:rPr>
+            </w:pPr>
             <w:r>
               <w:rPr>
                 <w:rFonts w:ascii="Gordita Light" w:hAnsi="Gordita Light" w:cs="GorditaLight"/>
@@ -2012,215 +2215,6 @@
                   </w14:solidFill>
                 </w14:textFill>
               </w:rPr>
-              <w:t>Application</w:t>
-            </w:r>
-          </w:p>
-        </w:tc>
-        <w:tc>
-          <w:tcPr>
-            <w:tcW w:w="5091" w:type="dxa"/>
-          </w:tcPr>
-          <w:p>
-            <w:pPr>
-              <w:rPr>
-                <w:rFonts w:ascii="Gordita Light" w:hAnsi="Gordita Light" w:cs="GorditaLight"/>
-                <w:color w:val="4F83BE"/>
-                <w:lang w:val="es-ES"/>
-              </w:rPr>
-            </w:pPr>
-            <w:r>
-              <w:rPr>
-                <w:rFonts w:ascii="Gordita Light" w:hAnsi="Gordita Light"/>
-                <w:sz w:val="18"/>
-                <w:szCs w:val="18"/>
-              </w:rPr>
-              <w:t>[TEXT13]</w:t>
-            </w:r>
-          </w:p>
-        </w:tc>
-      </w:tr>
-      <w:tr>
-        <w:trPr>
-          <w:gridAfter w:val="1"/>
-          <w:wAfter w:w="5091" w:type="dxa"/>
-          <w:trHeight w:val="345"/>
-        </w:trPr>
-        <w:tc>
-          <w:tcPr>
-            <w:tcW w:w="3539" w:type="dxa"/>
-          </w:tcPr>
-          <w:p>
-            <w:pPr>
-              <w:rPr>
-                <w:rFonts w:ascii="Gordita Light" w:hAnsi="Gordita Light" w:cs="GorditaLight"/>
-                <w:color w:val="4F83BE"/>
-                <w:lang w:val="es-ES"/>
-              </w:rPr>
-            </w:pPr>
-          </w:p>
-        </w:tc>
-      </w:tr>
-      <w:tr>
-        <w:tc>
-          <w:tcPr>
-            <w:tcW w:w="3539" w:type="dxa"/>
-          </w:tcPr>
-          <w:p>
-            <w:pPr>
-              <w:rPr>
-                <w:rFonts w:ascii="Gordita Light" w:hAnsi="Gordita Light" w:cs="GorditaLight"/>
-                <w:color w:val="4F83BE"/>
-                <w:sz w:val="18"/>
-                <w:szCs w:val="18"/>
-                <w:lang w:val="es-ES"/>
-              </w:rPr>
-            </w:pPr>
-            <w:r>
-              <w:rPr>
-                <w:rFonts w:ascii="Gordita Light" w:hAnsi="Gordita Light" w:cs="GorditaLight"/>
-                <w:color w:val="4F83BE"/>
-                <w:sz w:val="18"/>
-                <w:szCs w:val="18"/>
-                <w:lang w:val="es-ES"/>
-              </w:rPr>
-              <w:t>MODELOS DE EXTENSIÓN:</w:t>
-            </w:r>
-          </w:p>
-          <w:p>
-            <w:pPr>
-              <w:rPr>
-                <w:rFonts w:ascii="Gordita Light" w:hAnsi="Gordita Light" w:cs="GorditaLight"/>
-                <w:color w:val="4F83BE"/>
-                <w:lang w:val="es-ES"/>
-              </w:rPr>
-            </w:pPr>
-            <w:r>
-              <w:rPr>
-                <w:rFonts w:ascii="Gordita Light" w:hAnsi="Gordita Light" w:cs="GorditaLight"/>
-                <w:b/>
-                <w:bCs/>
-                <w:i/>
-                <w:iCs/>
-                <w:color w:val="4F83BE"/>
-                <w:sz w:val="18"/>
-                <w:szCs w:val="18"/>
-                <w14:textFill>
-                  <w14:solidFill>
-                    <w14:srgbClr w14:val="4F83BE">
-                      <w14:tint w14:val="66000"/>
-                      <w14:satMod w14:val="160000"/>
-                      <w14:tint w14:val="66000"/>
-                      <w14:satMod w14:val="160000"/>
-                    </w14:srgbClr>
-                  </w14:solidFill>
-                </w14:textFill>
-              </w:rPr>
-              <w:t>EXTENSION MODELS</w:t>
-            </w:r>
-          </w:p>
-        </w:tc>
-        <w:tc>
-          <w:tcPr>
-            <w:tcW w:w="5091" w:type="dxa"/>
-          </w:tcPr>
-          <w:p>
-            <w:pPr>
-              <w:rPr>
-                <w:rFonts w:ascii="Gordita Light" w:hAnsi="Gordita Light" w:cs="GorditaLight"/>
-                <w:color w:val="4F83BE"/>
-                <w:lang w:val="es-ES"/>
-              </w:rPr>
-            </w:pPr>
-            <w:r>
-              <w:rPr>
-                <w:rFonts w:ascii="Gordita Light" w:hAnsi="Gordita Light"/>
-                <w:sz w:val="18"/>
-                <w:szCs w:val="18"/>
-              </w:rPr>
-              <w:t>[TEXT14]</w:t>
-            </w:r>
-          </w:p>
-        </w:tc>
-      </w:tr>
-      <w:tr>
-        <w:trPr>
-          <w:gridAfter w:val="1"/>
-          <w:wAfter w:w="5091" w:type="dxa"/>
-          <w:trHeight w:val="387"/>
-        </w:trPr>
-        <w:tc>
-          <w:tcPr>
-            <w:tcW w:w="3539" w:type="dxa"/>
-          </w:tcPr>
-          <w:p>
-            <w:pPr>
-              <w:rPr>
-                <w:rFonts w:ascii="Gordita Light" w:hAnsi="Gordita Light" w:cs="GorditaLight"/>
-                <w:color w:val="4F83BE"/>
-                <w:lang w:val="es-ES"/>
-              </w:rPr>
-            </w:pPr>
-          </w:p>
-        </w:tc>
-      </w:tr>
-      <w:tr>
-        <w:trPr>
-          <w:trHeight w:val="117"/>
-        </w:trPr>
-        <w:tc>
-          <w:tcPr>
-            <w:tcW w:w="3539" w:type="dxa"/>
-          </w:tcPr>
-          <w:p>
-            <w:pPr>
-              <w:rPr>
-                <w:rFonts w:ascii="Gordita Light" w:hAnsi="Gordita Light" w:cs="GorditaLight"/>
-                <w:color w:val="4F83BE"/>
-                <w:sz w:val="18"/>
-                <w:szCs w:val="18"/>
-                <w:lang w:val="es-ES"/>
-              </w:rPr>
-            </w:pPr>
-            <w:r>
-              <w:rPr>
-                <w:rFonts w:ascii="Gordita Light" w:hAnsi="Gordita Light" w:cs="GorditaLight"/>
-                <w:color w:val="4F83BE"/>
-                <w:sz w:val="18"/>
-                <w:szCs w:val="18"/>
-                <w:lang w:val="es-ES"/>
-              </w:rPr>
-              <w:t>ENSAYOS REALIZADOS:</w:t>
-            </w:r>
-          </w:p>
-          <w:p>
-            <w:pPr>
-              <w:rPr>
-                <w:rFonts w:ascii="Gordita Light" w:hAnsi="Gordita Light" w:cs="GorditaLight"/>
-                <w:color w:val="4F83BE"/>
-                <w:lang w:val="es-ES"/>
-              </w:rPr>
-            </w:pPr>
-            <w:r>
-              <w:rPr>
-                <w:rFonts w:ascii="Gordita Light" w:hAnsi="Gordita Light" w:cs="GorditaLight"/>
-                <w:b/>
-                <w:bCs/>
-                <w:i/>
-                <w:iCs/>
-                <w:color w:val="4F83BE"/>
-                <w:sz w:val="18"/>
-                <w:szCs w:val="18"/>
-                <w14:textFill>
-                  <w14:solidFill>
-                    <w14:srgbClr w14:val="4F83BE">
-                      <w14:tint w14:val="66000"/>
-                      <w14:satMod w14:val="160000"/>
-                      <w14:tint w14:val="66000"/>
-                      <w14:satMod w14:val="160000"/>
-                    </w14:srgbClr>
-                  </w14:solidFill>
-                </w14:textFill>
-              </w:rPr>
               <w:t>TESTS PERFORMED</w:t>
             </w:r>
           </w:p>
@@ -2323,6 +2317,7 @@
                 <w:color w:val="4F83BE"/>
                 <w:sz w:val="18"/>
                 <w:szCs w:val="18"/>
+                <w:lang w:val="es-ES"/>
                 <w14:textFill>
                   <w14:solidFill>
                     <w14:srgbClr w14:val="4F83BE">
@@ -3082,10 +3077,12 @@
       </w:pPr>
     </w:p>
     <w:sectPr>
-      <w:headerReference w:type="default" r:id="rId8"/>
-      <w:footerReference w:type="default" r:id="rId9"/>
-      <w:headerReference w:type="first" r:id="rId10"/>
-      <w:footerReference w:type="first" r:id="rId11"/>
+      <w:headerReference w:type="even" r:id="rId8"/>
+      <w:headerReference w:type="default" r:id="rId9"/>
+      <w:footerReference w:type="even" r:id="rId10"/>
+      <w:footerReference w:type="default" r:id="rId11"/>
+      <w:headerReference w:type="first" r:id="rId12"/>
+      <w:footerReference w:type="first" r:id="rId13"/>
       <w:pgSz w:w="12240" w:h="15840"/>
       <w:pgMar w:top="1440" w:right="1800" w:bottom="1440" w:left="1800" w:header="720" w:footer="720" w:gutter="0"/>
       <w:cols w:space="720"/>
@@ -3121,6 +3118,16 @@
 </file>
 
 <file path=word/footer1.xml><?xml version="1.0" encoding="utf-8"?>
+<w:ftr xmlns:wpc="http://schemas.microsoft.com/office/word/2010/wordprocessingCanvas" xmlns:cx="http://schemas.microsoft.com/office/drawing/2014/chartex" xmlns:cx1="http://schemas.microsoft.com/office/drawing/2015/9/8/chartex" xmlns:cx2="http://schemas.microsoft.com/office/drawing/2015/10/21/chartex" xmlns:cx3="http://schemas.microsoft.com/office/drawing/2016/5/9/chartex" xmlns:cx4="http://schemas.microsoft.com/office/drawing/2016/5/10/chartex" xmlns:cx5="http://schemas.microsoft.com/office/drawing/2016/5/11/chartex" xmlns:cx6="http://schemas.microsoft.com/office/drawing/2016/5/12/chartex" xmlns:cx7="http://schemas.microsoft.com/office/drawing/2016/5/13/chartex" xmlns:cx8="http://schemas.microsoft.com/office/drawing/2016/5/14/chartex" xmlns:mc="http://schemas.openxmlformats.org/markup-compatibility/2006" xmlns:aink="http://schemas.microsoft.com/office/drawing/2016/ink" xmlns:am3d="http://schemas.microsoft.com/office/drawing/2017/model3d" xmlns:o="urn:schemas-microsoft-com:office:office" xmlns:oel="http://schemas.microsoft.com/office/2019/extlst" xmlns:r="http://schemas.openxmlformats.org/officeDocument/2006/relationships" xmlns:m="http://schemas.openxmlformats.org/officeDocument/2006/math" xmlns:v="urn:schemas-microsoft-com:vml" xmlns:wp14="http://schemas.microsoft.com/office/word/2010/wordprocessingDrawing" xmlns:wp="http://schemas.openxmlformats.org/drawingml/2006/wordprocessingDrawing" xmlns:w10="urn:schemas-microsoft-com:office:word" xmlns:w="http://schemas.openxmlformats.org/wordprocessingml/2006/main" xmlns:w14="http://schemas.microsoft.com/office/word/2010/wordml" xmlns:w15="http://schemas.microsoft.com/office/word/2012/wordml" xmlns:w16cex="http://schemas.microsoft.com/office/word/2018/wordml/cex" xmlns:w16cid="http://schemas.microsoft.com/office/word/2016/wordml/cid" xmlns:w16="http://schemas.microsoft.com/office/word/2018/wordml" xmlns:w16du="http://schemas.microsoft.com/office/word/2023/wordml/word16du" xmlns:w16sdtdh="http://schemas.microsoft.com/office/word/2020/wordml/sdtdatahash" xmlns:w16sdtfl="http://schemas.microsoft.com/office/word/2024/wordml/sdtformatlock" xmlns:w16se="http://schemas.microsoft.com/office/word/2015/wordml/symex" xmlns:wpg="http://schemas.microsoft.com/office/word/2010/wordprocessingGroup" xmlns:wpi="http://schemas.microsoft.com/office/word/2010/wordprocessingInk" xmlns:wne="http://schemas.microsoft.com/office/word/2006/wordml" xmlns:wps="http://schemas.microsoft.com/office/word/2010/wordprocessingShape" mc:Ignorable="w14 w15 w16se w16cid w16 w16cex w16sdtdh w16sdtfl w16du wp14">
+  <w:p>
+    <w:pPr>
+      <w:pStyle w:val="Footer"/>
+    </w:pPr>
+  </w:p>
+</w:ftr>
+</file>
+
+<file path=word/footer2.xml><?xml version="1.0" encoding="utf-8"?>
 <w:ftr xmlns:wpc="http://schemas.microsoft.com/office/word/2010/wordprocessingCanvas" xmlns:cx="http://schemas.microsoft.com/office/drawing/2014/chartex" xmlns:cx1="http://schemas.microsoft.com/office/drawing/2015/9/8/chartex" xmlns:cx2="http://schemas.microsoft.com/office/drawing/2015/10/21/chartex" xmlns:cx3="http://schemas.microsoft.com/office/drawing/2016/5/9/chartex" xmlns:cx4="http://schemas.microsoft.com/office/drawing/2016/5/10/chartex" xmlns:cx5="http://schemas.microsoft.com/office/drawing/2016/5/11/chartex" xmlns:cx6="http://schemas.microsoft.com/office/drawing/2016/5/12/chartex" xmlns:cx7="http://schemas.microsoft.com/office/drawing/2016/5/13/chartex" xmlns:cx8="http://schemas.microsoft.com/office/drawing/2016/5/14/chartex" xmlns:mc="http://schemas.openxmlformats.org/markup-compatibility/2006" xmlns:aink="http://schemas.microsoft.com/office/drawing/2016/ink" xmlns:am3d="http://schemas.microsoft.com/office/drawing/2017/model3d" xmlns:o="urn:schemas-microsoft-com:office:office" xmlns:oel="http://schemas.microsoft.com/office/2019/extlst" xmlns:r="http://schemas.openxmlformats.org/officeDocument/2006/relationships" xmlns:m="http://schemas.openxmlformats.org/officeDocument/2006/math" xmlns:v="urn:schemas-microsoft-com:vml" xmlns:wp14="http://schemas.microsoft.com/office/word/2010/wordprocessingDrawing" xmlns:wp="http://schemas.openxmlformats.org/drawingml/2006/wordprocessingDrawing" xmlns:w10="urn:schemas-microsoft-com:office:word" xmlns:w="http://schemas.openxmlformats.org/wordprocessingml/2006/main" xmlns:w14="http://schemas.microsoft.com/office/word/2010/wordml" xmlns:w15="http://schemas.microsoft.com/office/word/2012/wordml" xmlns:w16cex="http://schemas.microsoft.com/office/word/2018/wordml/cex" xmlns:w16cid="http://schemas.microsoft.com/office/word/2016/wordml/cid" xmlns:w16="http://schemas.microsoft.com/office/word/2018/wordml" xmlns:w16du="http://schemas.microsoft.com/office/word/2023/wordml/word16du" xmlns:w16sdtdh="http://schemas.microsoft.com/office/word/2020/wordml/sdtdatahash" xmlns:w16sdtfl="http://schemas.microsoft.com/office/word/2024/wordml/sdtformatlock" xmlns:w16se="http://schemas.microsoft.com/office/word/2015/wordml/symex" xmlns:wpg="http://schemas.microsoft.com/office/word/2010/wordprocessingGroup" xmlns:wpi="http://schemas.microsoft.com/office/word/2010/wordprocessingInk" xmlns:wne="http://schemas.microsoft.com/office/word/2006/wordml" xmlns:wps="http://schemas.microsoft.com/office/word/2010/wordprocessingShape" mc:Ignorable="w14 w15 w16se w16cid w16 w16cex w16sdtdh w16sdtfl w16du wp14">
   <w:tbl>
     <w:tblPr>
@@ -3374,7 +3381,7 @@
 </w:ftr>
 </file>
 
-<file path=word/footer2.xml><?xml version="1.0" encoding="utf-8"?>
+<file path=word/footer3.xml><?xml version="1.0" encoding="utf-8"?>
 <w:ftr xmlns:wpc="http://schemas.microsoft.com/office/word/2010/wordprocessingCanvas" xmlns:cx="http://schemas.microsoft.com/office/drawing/2014/chartex" xmlns:cx1="http://schemas.microsoft.com/office/drawing/2015/9/8/chartex" xmlns:cx2="http://schemas.microsoft.com/office/drawing/2015/10/21/chartex" xmlns:cx3="http://schemas.microsoft.com/office/drawing/2016/5/9/chartex" xmlns:cx4="http://schemas.microsoft.com/office/drawing/2016/5/10/chartex" xmlns:cx5="http://schemas.microsoft.com/office/drawing/2016/5/11/chartex" xmlns:cx6="http://schemas.microsoft.com/office/drawing/2016/5/12/chartex" xmlns:cx7="http://schemas.microsoft.com/office/drawing/2016/5/13/chartex" xmlns:cx8="http://schemas.microsoft.com/office/drawing/2016/5/14/chartex" xmlns:mc="http://schemas.openxmlformats.org/markup-compatibility/2006" xmlns:aink="http://schemas.microsoft.com/office/drawing/2016/ink" xmlns:am3d="http://schemas.microsoft.com/office/drawing/2017/model3d" xmlns:o="urn:schemas-microsoft-com:office:office" xmlns:oel="http://schemas.microsoft.com/office/2019/extlst" xmlns:r="http://schemas.openxmlformats.org/officeDocument/2006/relationships" xmlns:m="http://schemas.openxmlformats.org/officeDocument/2006/math" xmlns:v="urn:schemas-microsoft-com:vml" xmlns:wp14="http://schemas.microsoft.com/office/word/2010/wordprocessingDrawing" xmlns:wp="http://schemas.openxmlformats.org/drawingml/2006/wordprocessingDrawing" xmlns:w10="urn:schemas-microsoft-com:office:word" xmlns:w="http://schemas.openxmlformats.org/wordprocessingml/2006/main" xmlns:w14="http://schemas.microsoft.com/office/word/2010/wordml" xmlns:w15="http://schemas.microsoft.com/office/word/2012/wordml" xmlns:w16cex="http://schemas.microsoft.com/office/word/2018/wordml/cex" xmlns:w16cid="http://schemas.microsoft.com/office/word/2016/wordml/cid" xmlns:w16="http://schemas.microsoft.com/office/word/2018/wordml" xmlns:w16du="http://schemas.microsoft.com/office/word/2023/wordml/word16du" xmlns:w16sdtdh="http://schemas.microsoft.com/office/word/2020/wordml/sdtdatahash" xmlns:w16sdtfl="http://schemas.microsoft.com/office/word/2024/wordml/sdtformatlock" xmlns:w16se="http://schemas.microsoft.com/office/word/2015/wordml/symex" xmlns:wpg="http://schemas.microsoft.com/office/word/2010/wordprocessingGroup" xmlns:wpi="http://schemas.microsoft.com/office/word/2010/wordprocessingInk" xmlns:wne="http://schemas.microsoft.com/office/word/2006/wordml" xmlns:wps="http://schemas.microsoft.com/office/word/2010/wordprocessingShape" mc:Ignorable="w14 w15 w16se w16cid w16 w16cex w16sdtdh w16sdtfl w16du wp14">
   <w:tbl>
     <w:tblPr>
@@ -3558,11 +3565,21 @@
 
 <file path=word/header1.xml><?xml version="1.0" encoding="utf-8"?>
 <w:hdr xmlns:wpc="http://schemas.microsoft.com/office/word/2010/wordprocessingCanvas" xmlns:cx="http://schemas.microsoft.com/office/drawing/2014/chartex" xmlns:cx1="http://schemas.microsoft.com/office/drawing/2015/9/8/chartex" xmlns:cx2="http://schemas.microsoft.com/office/drawing/2015/10/21/chartex" xmlns:cx3="http://schemas.microsoft.com/office/drawing/2016/5/9/chartex" xmlns:cx4="http://schemas.microsoft.com/office/drawing/2016/5/10/chartex" xmlns:cx5="http://schemas.microsoft.com/office/drawing/2016/5/11/chartex" xmlns:cx6="http://schemas.microsoft.com/office/drawing/2016/5/12/chartex" xmlns:cx7="http://schemas.microsoft.com/office/drawing/2016/5/13/chartex" xmlns:cx8="http://schemas.microsoft.com/office/drawing/2016/5/14/chartex" xmlns:mc="http://schemas.openxmlformats.org/markup-compatibility/2006" xmlns:aink="http://schemas.microsoft.com/office/drawing/2016/ink" xmlns:am3d="http://schemas.microsoft.com/office/drawing/2017/model3d" xmlns:o="urn:schemas-microsoft-com:office:office" xmlns:oel="http://schemas.microsoft.com/office/2019/extlst" xmlns:r="http://schemas.openxmlformats.org/officeDocument/2006/relationships" xmlns:m="http://schemas.openxmlformats.org/officeDocument/2006/math" xmlns:v="urn:schemas-microsoft-com:vml" xmlns:wp14="http://schemas.microsoft.com/office/word/2010/wordprocessingDrawing" xmlns:wp="http://schemas.openxmlformats.org/drawingml/2006/wordprocessingDrawing" xmlns:w10="urn:schemas-microsoft-com:office:word" xmlns:w="http://schemas.openxmlformats.org/wordprocessingml/2006/main" xmlns:w14="http://schemas.microsoft.com/office/word/2010/wordml" xmlns:w15="http://schemas.microsoft.com/office/word/2012/wordml" xmlns:w16cex="http://schemas.microsoft.com/office/word/2018/wordml/cex" xmlns:w16cid="http://schemas.microsoft.com/office/word/2016/wordml/cid" xmlns:w16="http://schemas.microsoft.com/office/word/2018/wordml" xmlns:w16du="http://schemas.microsoft.com/office/word/2023/wordml/word16du" xmlns:w16sdtdh="http://schemas.microsoft.com/office/word/2020/wordml/sdtdatahash" xmlns:w16sdtfl="http://schemas.microsoft.com/office/word/2024/wordml/sdtformatlock" xmlns:w16se="http://schemas.microsoft.com/office/word/2015/wordml/symex" xmlns:wpg="http://schemas.microsoft.com/office/word/2010/wordprocessingGroup" xmlns:wpi="http://schemas.microsoft.com/office/word/2010/wordprocessingInk" xmlns:wne="http://schemas.microsoft.com/office/word/2006/wordml" xmlns:wps="http://schemas.microsoft.com/office/word/2010/wordprocessingShape" mc:Ignorable="w14 w15 w16se w16cid w16 w16cex w16sdtdh w16sdtfl w16du wp14">
+  <w:p>
+    <w:pPr>
+      <w:pStyle w:val="Header"/>
+    </w:pPr>
+  </w:p>
+</w:hdr>
+</file>
+
+<file path=word/header2.xml><?xml version="1.0" encoding="utf-8"?>
+<w:hdr xmlns:wpc="http://schemas.microsoft.com/office/word/2010/wordprocessingCanvas" xmlns:cx="http://schemas.microsoft.com/office/drawing/2014/chartex" xmlns:cx1="http://schemas.microsoft.com/office/drawing/2015/9/8/chartex" xmlns:cx2="http://schemas.microsoft.com/office/drawing/2015/10/21/chartex" xmlns:cx3="http://schemas.microsoft.com/office/drawing/2016/5/9/chartex" xmlns:cx4="http://schemas.microsoft.com/office/drawing/2016/5/10/chartex" xmlns:cx5="http://schemas.microsoft.com/office/drawing/2016/5/11/chartex" xmlns:cx6="http://schemas.microsoft.com/office/drawing/2016/5/12/chartex" xmlns:cx7="http://schemas.microsoft.com/office/drawing/2016/5/13/chartex" xmlns:cx8="http://schemas.microsoft.com/office/drawing/2016/5/14/chartex" xmlns:mc="http://schemas.openxmlformats.org/markup-compatibility/2006" xmlns:aink="http://schemas.microsoft.com/office/drawing/2016/ink" xmlns:am3d="http://schemas.microsoft.com/office/drawing/2017/model3d" xmlns:o="urn:schemas-microsoft-com:office:office" xmlns:oel="http://schemas.microsoft.com/office/2019/extlst" xmlns:r="http://schemas.openxmlformats.org/officeDocument/2006/relationships" xmlns:m="http://schemas.openxmlformats.org/officeDocument/2006/math" xmlns:v="urn:schemas-microsoft-com:vml" xmlns:wp14="http://schemas.microsoft.com/office/word/2010/wordprocessingDrawing" xmlns:wp="http://schemas.openxmlformats.org/drawingml/2006/wordprocessingDrawing" xmlns:w10="urn:schemas-microsoft-com:office:word" xmlns:w="http://schemas.openxmlformats.org/wordprocessingml/2006/main" xmlns:w14="http://schemas.microsoft.com/office/word/2010/wordml" xmlns:w15="http://schemas.microsoft.com/office/word/2012/wordml" xmlns:w16cex="http://schemas.microsoft.com/office/word/2018/wordml/cex" xmlns:w16cid="http://schemas.microsoft.com/office/word/2016/wordml/cid" xmlns:w16="http://schemas.microsoft.com/office/word/2018/wordml" xmlns:w16du="http://schemas.microsoft.com/office/word/2023/wordml/word16du" xmlns:w16sdtdh="http://schemas.microsoft.com/office/word/2020/wordml/sdtdatahash" xmlns:w16sdtfl="http://schemas.microsoft.com/office/word/2024/wordml/sdtformatlock" xmlns:w16se="http://schemas.microsoft.com/office/word/2015/wordml/symex" xmlns:wpg="http://schemas.microsoft.com/office/word/2010/wordprocessingGroup" xmlns:wpi="http://schemas.microsoft.com/office/word/2010/wordprocessingInk" xmlns:wne="http://schemas.microsoft.com/office/word/2006/wordml" xmlns:wps="http://schemas.microsoft.com/office/word/2010/wordprocessingShape" mc:Ignorable="w14 w15 w16se w16cid w16 w16cex w16sdtdh w16sdtfl w16du wp14">
   <w:tbl>
     <w:tblPr>
       <w:tblStyle w:val="TableGrid"/>
-      <w:tblW w:w="10065" w:type="dxa"/>
-      <w:tblInd w:w="-431" w:type="dxa"/>
+      <w:tblW w:w="10348" w:type="dxa"/>
+      <w:tblInd w:w="-714" w:type="dxa"/>
       <w:tblBorders>
         <w:top w:val="none" w:sz="0" w:space="0" w:color="auto"/>
         <w:left w:val="none" w:sz="0" w:space="0" w:color="auto"/>
@@ -3575,8 +3592,8 @@
       <w:tblLook w:val="04A0" w:firstRow="1" w:lastRow="0" w:firstColumn="1" w:lastColumn="0" w:noHBand="0" w:noVBand="1"/>
     </w:tblPr>
     <w:tblGrid>
-      <w:gridCol w:w="1986"/>
-      <w:gridCol w:w="1266"/>
+      <w:gridCol w:w="1985"/>
+      <w:gridCol w:w="1550"/>
       <w:gridCol w:w="3558"/>
       <w:gridCol w:w="1980"/>
       <w:gridCol w:w="1275"/>
@@ -3584,7 +3601,7 @@
     <w:tr>
       <w:tc>
         <w:tcPr>
-          <w:tcW w:w="1986" w:type="dxa"/>
+          <w:tcW w:w="1985" w:type="dxa"/>
         </w:tcPr>
         <w:p>
           <w:pPr>
@@ -3597,7 +3614,7 @@
       </w:tc>
       <w:tc>
         <w:tcPr>
-          <w:tcW w:w="1266" w:type="dxa"/>
+          <w:tcW w:w="1550" w:type="dxa"/>
         </w:tcPr>
         <w:p>
           <w:pPr>
@@ -3709,7 +3726,7 @@
       </w:trPr>
       <w:tc>
         <w:tcPr>
-          <w:tcW w:w="1986" w:type="dxa"/>
+          <w:tcW w:w="1985" w:type="dxa"/>
         </w:tcPr>
         <w:p>
           <w:pPr>
@@ -3781,7 +3798,7 @@
       </w:tc>
       <w:tc>
         <w:tcPr>
-          <w:tcW w:w="1266" w:type="dxa"/>
+          <w:tcW w:w="1550" w:type="dxa"/>
         </w:tcPr>
         <w:p>
           <w:pPr>
@@ -3854,7 +3871,7 @@
     <w:tr>
       <w:tc>
         <w:tcPr>
-          <w:tcW w:w="1986" w:type="dxa"/>
+          <w:tcW w:w="1985" w:type="dxa"/>
         </w:tcPr>
         <w:p>
           <w:pPr>
@@ -3929,7 +3946,7 @@
       </w:tc>
       <w:tc>
         <w:tcPr>
-          <w:tcW w:w="1266" w:type="dxa"/>
+          <w:tcW w:w="1550" w:type="dxa"/>
         </w:tcPr>
         <w:p>
           <w:pPr>
@@ -4003,6 +4020,7 @@
             <w:rPr>
               <w:sz w:val="18"/>
               <w:szCs w:val="18"/>
+              <w:lang w:val="es-ES"/>
             </w:rPr>
           </w:pPr>
           <w:r>
@@ -4015,6 +4033,7 @@
               <w:color w:val="4F83BE"/>
               <w:sz w:val="18"/>
               <w:szCs w:val="18"/>
+              <w:lang w:val="es-ES"/>
               <w14:textFill>
                 <w14:gradFill>
                   <w14:gsLst>
@@ -4096,7 +4115,7 @@
 </w:hdr>
 </file>
 
-<file path=word/header2.xml><?xml version="1.0" encoding="utf-8"?>
+<file path=word/header3.xml><?xml version="1.0" encoding="utf-8"?>
 <w:hdr xmlns:wpc="http://schemas.microsoft.com/office/word/2010/wordprocessingCanvas" xmlns:cx="http://schemas.microsoft.com/office/drawing/2014/chartex" xmlns:cx1="http://schemas.microsoft.com/office/drawing/2015/9/8/chartex" xmlns:cx2="http://schemas.microsoft.com/office/drawing/2015/10/21/chartex" xmlns:cx3="http://schemas.microsoft.com/office/drawing/2016/5/9/chartex" xmlns:cx4="http://schemas.microsoft.com/office/drawing/2016/5/10/chartex" xmlns:cx5="http://schemas.microsoft.com/office/drawing/2016/5/11/chartex" xmlns:cx6="http://schemas.microsoft.com/office/drawing/2016/5/12/chartex" xmlns:cx7="http://schemas.microsoft.com/office/drawing/2016/5/13/chartex" xmlns:cx8="http://schemas.microsoft.com/office/drawing/2016/5/14/chartex" xmlns:mc="http://schemas.openxmlformats.org/markup-compatibility/2006" xmlns:aink="http://schemas.microsoft.com/office/drawing/2016/ink" xmlns:am3d="http://schemas.microsoft.com/office/drawing/2017/model3d" xmlns:o="urn:schemas-microsoft-com:office:office" xmlns:oel="http://schemas.microsoft.com/office/2019/extlst" xmlns:r="http://schemas.openxmlformats.org/officeDocument/2006/relationships" xmlns:m="http://schemas.openxmlformats.org/officeDocument/2006/math" xmlns:v="urn:schemas-microsoft-com:vml" xmlns:wp14="http://schemas.microsoft.com/office/word/2010/wordprocessingDrawing" xmlns:wp="http://schemas.openxmlformats.org/drawingml/2006/wordprocessingDrawing" xmlns:w10="urn:schemas-microsoft-com:office:word" xmlns:w="http://schemas.openxmlformats.org/wordprocessingml/2006/main" xmlns:w14="http://schemas.microsoft.com/office/word/2010/wordml" xmlns:w15="http://schemas.microsoft.com/office/word/2012/wordml" xmlns:w16cex="http://schemas.microsoft.com/office/word/2018/wordml/cex" xmlns:w16cid="http://schemas.microsoft.com/office/word/2016/wordml/cid" xmlns:w16="http://schemas.microsoft.com/office/word/2018/wordml" xmlns:w16du="http://schemas.microsoft.com/office/word/2023/wordml/word16du" xmlns:w16sdtdh="http://schemas.microsoft.com/office/word/2020/wordml/sdtdatahash" xmlns:w16sdtfl="http://schemas.microsoft.com/office/word/2024/wordml/sdtformatlock" xmlns:w16se="http://schemas.microsoft.com/office/word/2015/wordml/symex" xmlns:wpg="http://schemas.microsoft.com/office/word/2010/wordprocessingGroup" xmlns:wpi="http://schemas.microsoft.com/office/word/2010/wordprocessingInk" xmlns:wne="http://schemas.microsoft.com/office/word/2006/wordml" xmlns:wps="http://schemas.microsoft.com/office/word/2010/wordprocessingShape" mc:Ignorable="w14 w15 w16se w16cid w16 w16cex w16sdtdh w16sdtfl w16du wp14">
   <w:p>
     <w:pPr>
@@ -5834,6 +5853,7 @@
   <w:style w:type="character" w:default="1" w:styleId="DefaultParagraphFont">
     <w:name w:val="Default Paragraph Font"/>
     <w:uiPriority w:val="1"/>
+    <w:semiHidden/>
     <w:unhideWhenUsed/>
   </w:style>
   <w:style w:type="table" w:default="1" w:styleId="TableNormal">

</xml_diff>